<commit_message>
Completed pass on section 1.4
</commit_message>
<xml_diff>
--- a/reports/D2/faultModels/ESAIL_ADCS.docx
+++ b/reports/D2/faultModels/ESAIL_ADCS.docx
@@ -2010,8 +2010,6 @@
       <w:r>
         <w:t xml:space="preserve"> 2.</w:t>
       </w:r>
-      <w:bookmarkStart w:id="5" w:name="_GoBack"/>
-      <w:bookmarkEnd w:id="5"/>
       <w:r>
         <w:t>1</w:t>
       </w:r>
@@ -2501,32 +2499,14 @@
               <w:rPr>
                 <w:lang w:eastAsia="pt-PT"/>
               </w:rPr>
-              <w:t>3</w:t>
-            </w:r>
-            <w:r>
-              <w:rPr>
-                <w:lang w:eastAsia="pt-PT"/>
-              </w:rPr>
-              <w:t>;MAX</w:t>
+              <w:t>3;MAX</w:t>
             </w:r>
             <w:proofErr w:type="gramEnd"/>
             <w:r>
               <w:rPr>
                 <w:lang w:eastAsia="pt-PT"/>
               </w:rPr>
-              <w:t>=</w:t>
-            </w:r>
-            <w:r>
-              <w:rPr>
-                <w:lang w:eastAsia="pt-PT"/>
-              </w:rPr>
-              <w:t>3</w:t>
-            </w:r>
-            <w:r>
-              <w:rPr>
-                <w:lang w:eastAsia="pt-PT"/>
-              </w:rPr>
-              <w:t>)</w:t>
+              <w:t>=3)</w:t>
             </w:r>
           </w:p>
           <w:p>
@@ -2546,32 +2526,14 @@
               <w:rPr>
                 <w:lang w:eastAsia="pt-PT"/>
               </w:rPr>
-              <w:t>4</w:t>
-            </w:r>
-            <w:r>
-              <w:rPr>
-                <w:lang w:eastAsia="pt-PT"/>
-              </w:rPr>
-              <w:t>;MAX</w:t>
+              <w:t>4;MAX</w:t>
             </w:r>
             <w:proofErr w:type="gramEnd"/>
             <w:r>
               <w:rPr>
                 <w:lang w:eastAsia="pt-PT"/>
               </w:rPr>
-              <w:t>=</w:t>
-            </w:r>
-            <w:r>
-              <w:rPr>
-                <w:lang w:eastAsia="pt-PT"/>
-              </w:rPr>
-              <w:t>4</w:t>
-            </w:r>
-            <w:r>
-              <w:rPr>
-                <w:lang w:eastAsia="pt-PT"/>
-              </w:rPr>
-              <w:t>)</w:t>
+              <w:t>=4)</w:t>
             </w:r>
           </w:p>
           <w:p>
@@ -2591,32 +2553,14 @@
               <w:rPr>
                 <w:lang w:eastAsia="pt-PT"/>
               </w:rPr>
-              <w:t>5</w:t>
-            </w:r>
-            <w:r>
-              <w:rPr>
-                <w:lang w:eastAsia="pt-PT"/>
-              </w:rPr>
-              <w:t>;MAX</w:t>
+              <w:t>5;MAX</w:t>
             </w:r>
             <w:proofErr w:type="gramEnd"/>
             <w:r>
               <w:rPr>
                 <w:lang w:eastAsia="pt-PT"/>
               </w:rPr>
-              <w:t>=</w:t>
-            </w:r>
-            <w:r>
-              <w:rPr>
-                <w:lang w:eastAsia="pt-PT"/>
-              </w:rPr>
-              <w:t>7</w:t>
-            </w:r>
-            <w:r>
-              <w:rPr>
-                <w:lang w:eastAsia="pt-PT"/>
-              </w:rPr>
-              <w:t>)</w:t>
+              <w:t>=7)</w:t>
             </w:r>
           </w:p>
         </w:tc>
@@ -3590,22 +3534,16 @@
               <w:rPr>
                 <w:lang w:eastAsia="pt-PT"/>
               </w:rPr>
-              <w:t>VAT(T=</w:t>
+              <w:t xml:space="preserve">None: ESAIL OBC does not deal with anomalous values of reset counters. Thus we do not expect ESAIL test suite to fail in case of a high reset </w:t>
             </w:r>
             <w:proofErr w:type="gramStart"/>
             <w:r>
               <w:rPr>
                 <w:lang w:eastAsia="pt-PT"/>
               </w:rPr>
-              <w:t>XXX;D</w:t>
+              <w:t>counter..</w:t>
             </w:r>
             <w:proofErr w:type="gramEnd"/>
-            <w:r>
-              <w:rPr>
-                <w:lang w:eastAsia="pt-PT"/>
-              </w:rPr>
-              <w:t>=XXXX)</w:t>
-            </w:r>
           </w:p>
         </w:tc>
       </w:tr>
@@ -3791,21 +3729,7 @@
               <w:rPr>
                 <w:lang w:eastAsia="pt-PT"/>
               </w:rPr>
-              <w:t>VAT(T=</w:t>
-            </w:r>
-            <w:proofErr w:type="gramStart"/>
-            <w:r>
-              <w:rPr>
-                <w:lang w:eastAsia="pt-PT"/>
-              </w:rPr>
-              <w:t>XXX;D</w:t>
-            </w:r>
-            <w:proofErr w:type="gramEnd"/>
-            <w:r>
-              <w:rPr>
-                <w:lang w:eastAsia="pt-PT"/>
-              </w:rPr>
-              <w:t>=XXXX)</w:t>
+              <w:t>None: same as above.</w:t>
             </w:r>
           </w:p>
         </w:tc>
@@ -3965,6 +3889,7 @@
               <w:rPr>
                 <w:lang w:eastAsia="pt-PT"/>
               </w:rPr>
+              <w:lastRenderedPageBreak/>
               <w:t>3 = not existing (reserved for future needs)</w:t>
             </w:r>
           </w:p>
@@ -3990,6 +3915,7 @@
               <w:rPr>
                 <w:lang w:eastAsia="pt-PT"/>
               </w:rPr>
+              <w:lastRenderedPageBreak/>
               <w:t>BIN</w:t>
             </w:r>
           </w:p>
@@ -4049,32 +3975,14 @@
               <w:rPr>
                 <w:lang w:eastAsia="pt-PT"/>
               </w:rPr>
-              <w:t>2</w:t>
-            </w:r>
-            <w:r>
-              <w:rPr>
-                <w:lang w:eastAsia="pt-PT"/>
-              </w:rPr>
-              <w:t>;MAX</w:t>
+              <w:t>2;MAX</w:t>
             </w:r>
             <w:proofErr w:type="gramEnd"/>
             <w:r>
               <w:rPr>
                 <w:lang w:eastAsia="pt-PT"/>
               </w:rPr>
-              <w:t>=</w:t>
-            </w:r>
-            <w:r>
-              <w:rPr>
-                <w:lang w:eastAsia="pt-PT"/>
-              </w:rPr>
-              <w:t>4</w:t>
-            </w:r>
-            <w:r>
-              <w:rPr>
-                <w:lang w:eastAsia="pt-PT"/>
-              </w:rPr>
-              <w:t>)</w:t>
+              <w:t>=4)</w:t>
             </w:r>
           </w:p>
           <w:p>
@@ -4234,7 +4142,6 @@
               <w:rPr>
                 <w:lang w:eastAsia="pt-PT"/>
               </w:rPr>
-              <w:lastRenderedPageBreak/>
               <w:t>7..2 = not existing (reserved for future needs)</w:t>
             </w:r>
           </w:p>
@@ -5468,6 +5375,7 @@
               <w:rPr>
                 <w:lang w:eastAsia="pt-PT"/>
               </w:rPr>
+              <w:lastRenderedPageBreak/>
               <w:t>IV(VALUE=0x57)</w:t>
             </w:r>
           </w:p>
@@ -5548,10 +5456,10 @@
       <w:r>
         <w:br w:type="page"/>
       </w:r>
-      <w:bookmarkStart w:id="6" w:name="_Ref462044978"/>
-      <w:bookmarkStart w:id="7" w:name="_Toc478561692"/>
-      <w:bookmarkStart w:id="8" w:name="_Toc478644510"/>
-      <w:bookmarkStart w:id="9" w:name="_Toc2750352"/>
+      <w:bookmarkStart w:id="5" w:name="_Ref462044978"/>
+      <w:bookmarkStart w:id="6" w:name="_Toc478561692"/>
+      <w:bookmarkStart w:id="7" w:name="_Toc478644510"/>
+      <w:bookmarkStart w:id="8" w:name="_Toc2750352"/>
       <w:r>
         <w:lastRenderedPageBreak/>
         <w:t>2</w:t>
@@ -5562,10 +5470,10 @@
       <w:r>
         <w:t>ASHK - ADCS IF HK</w:t>
       </w:r>
+      <w:bookmarkEnd w:id="5"/>
       <w:bookmarkEnd w:id="6"/>
       <w:bookmarkEnd w:id="7"/>
       <w:bookmarkEnd w:id="8"/>
-      <w:bookmarkEnd w:id="9"/>
     </w:p>
     <w:p/>
     <w:tbl>
@@ -5838,6 +5746,13 @@
                 <w:lang w:eastAsia="pt-PT"/>
               </w:rPr>
             </w:pPr>
+            <w:r>
+              <w:rPr>
+                <w:highlight w:val="yellow"/>
+                <w:lang w:eastAsia="pt-PT"/>
+              </w:rPr>
+              <w:t>Double?</w:t>
+            </w:r>
           </w:p>
         </w:tc>
         <w:tc>
@@ -5856,11 +5771,26 @@
                 <w:lang w:eastAsia="pt-PT"/>
               </w:rPr>
             </w:pPr>
-            <w:r>
-              <w:rPr>
-                <w:lang w:eastAsia="pt-PT"/>
-              </w:rPr>
-              <w:t>VAT(T=</w:t>
+            <w:commentRangeStart w:id="9"/>
+            <w:r>
+              <w:rPr>
+                <w:lang w:eastAsia="pt-PT"/>
+              </w:rPr>
+              <w:t>VAT</w:t>
+            </w:r>
+            <w:commentRangeEnd w:id="9"/>
+            <w:r>
+              <w:rPr>
+                <w:rStyle w:val="CommentReference"/>
+                <w:lang w:val="en-GB"/>
+              </w:rPr>
+              <w:commentReference w:id="9"/>
+            </w:r>
+            <w:r>
+              <w:rPr>
+                <w:lang w:eastAsia="pt-PT"/>
+              </w:rPr>
+              <w:t>(T=</w:t>
             </w:r>
             <w:proofErr w:type="gramStart"/>
             <w:r>
@@ -9971,12 +9901,21 @@
                 <w:lang w:eastAsia="pt-PT"/>
               </w:rPr>
             </w:pPr>
+            <w:commentRangeStart w:id="11"/>
             <w:r>
               <w:rPr>
                 <w:lang w:eastAsia="pt-PT"/>
               </w:rPr>
               <w:t>T_PCB_TEMP1</w:t>
             </w:r>
+            <w:commentRangeEnd w:id="11"/>
+            <w:r>
+              <w:rPr>
+                <w:rStyle w:val="CommentReference"/>
+                <w:lang w:val="en-GB"/>
+              </w:rPr>
+              <w:commentReference w:id="11"/>
+            </w:r>
           </w:p>
           <w:p>
             <w:pPr>
@@ -10066,15 +10005,22 @@
                 <w:lang w:eastAsia="pt-PT"/>
               </w:rPr>
             </w:pPr>
-            <w:r>
-              <w:rPr>
-                <w:lang w:eastAsia="pt-PT"/>
-              </w:rPr>
-              <w:t>VAT(T=</w:t>
-            </w:r>
             <w:proofErr w:type="gramStart"/>
             <w:r>
               <w:rPr>
+                <w:lang w:eastAsia="pt-PT"/>
+              </w:rPr>
+              <w:t>VOR(</w:t>
+            </w:r>
+            <w:proofErr w:type="gramEnd"/>
+            <w:r>
+              <w:rPr>
+                <w:lang w:eastAsia="pt-PT"/>
+              </w:rPr>
+              <w:t>MIN=</w:t>
+            </w:r>
+            <w:r>
+              <w:rPr>
                 <w:highlight w:val="yellow"/>
                 <w:lang w:eastAsia="pt-PT"/>
               </w:rPr>
@@ -10084,14 +10030,20 @@
               <w:rPr>
                 <w:lang w:eastAsia="pt-PT"/>
               </w:rPr>
-              <w:t>;D</w:t>
-            </w:r>
-            <w:proofErr w:type="gramEnd"/>
-            <w:r>
-              <w:rPr>
-                <w:lang w:eastAsia="pt-PT"/>
-              </w:rPr>
-              <w:t>=</w:t>
+              <w:t>; MAX=</w:t>
+            </w:r>
+            <w:r>
+              <w:rPr>
+                <w:highlight w:val="yellow"/>
+                <w:lang w:eastAsia="pt-PT"/>
+              </w:rPr>
+              <w:t>XX</w:t>
+            </w:r>
+            <w:r>
+              <w:rPr>
+                <w:lang w:eastAsia="pt-PT"/>
+              </w:rPr>
+              <w:t>;D=</w:t>
             </w:r>
             <w:r>
               <w:rPr>
@@ -11925,10 +11877,10 @@
       <w:pPr>
         <w:pStyle w:val="Heading2"/>
       </w:pPr>
-      <w:bookmarkStart w:id="11" w:name="_Ref465346758"/>
-      <w:bookmarkStart w:id="12" w:name="_Toc478561725"/>
-      <w:bookmarkStart w:id="13" w:name="_Toc478644543"/>
-      <w:bookmarkStart w:id="14" w:name="_Toc2750380"/>
+      <w:bookmarkStart w:id="12" w:name="_Ref465346758"/>
+      <w:bookmarkStart w:id="13" w:name="_Toc478561725"/>
+      <w:bookmarkStart w:id="14" w:name="_Toc478644543"/>
+      <w:bookmarkStart w:id="15" w:name="_Toc2750380"/>
       <w:r>
         <w:t>2</w:t>
       </w:r>
@@ -11938,10 +11890,10 @@
       <w:r>
         <w:t>GYTM - Gyroscope TM</w:t>
       </w:r>
-      <w:bookmarkEnd w:id="11"/>
       <w:bookmarkEnd w:id="12"/>
       <w:bookmarkEnd w:id="13"/>
       <w:bookmarkEnd w:id="14"/>
+      <w:bookmarkEnd w:id="15"/>
     </w:p>
     <w:p/>
     <w:tbl>
@@ -12265,6 +12217,7 @@
                 <w:lang w:eastAsia="pt-PT"/>
               </w:rPr>
             </w:pPr>
+            <w:commentRangeStart w:id="16"/>
             <w:r>
               <w:rPr>
                 <w:lang w:eastAsia="pt-PT"/>
@@ -12284,6 +12237,14 @@
                 <w:lang w:eastAsia="pt-PT"/>
               </w:rPr>
               <w:t>=0)</w:t>
+            </w:r>
+            <w:commentRangeEnd w:id="16"/>
+            <w:r>
+              <w:rPr>
+                <w:rStyle w:val="CommentReference"/>
+                <w:lang w:val="en-GB"/>
+              </w:rPr>
+              <w:commentReference w:id="16"/>
             </w:r>
           </w:p>
         </w:tc>
@@ -12441,6 +12402,7 @@
             </w:pPr>
             <w:r>
               <w:rPr>
+                <w:highlight w:val="yellow"/>
                 <w:lang w:eastAsia="pt-PT"/>
               </w:rPr>
               <w:t>NONE?</w:t>
@@ -12845,8 +12807,8 @@
           <w:szCs w:val="40"/>
         </w:rPr>
       </w:pPr>
-      <w:bookmarkStart w:id="15" w:name="_Ref497899093"/>
-      <w:bookmarkStart w:id="16" w:name="_Toc2750395"/>
+      <w:bookmarkStart w:id="17" w:name="_Ref497899093"/>
+      <w:bookmarkStart w:id="18" w:name="_Toc2750395"/>
       <w:r>
         <w:br w:type="page"/>
       </w:r>
@@ -12865,8 +12827,8 @@
       <w:r>
         <w:t>MMTX - Magnetometer TX</w:t>
       </w:r>
-      <w:bookmarkEnd w:id="15"/>
-      <w:bookmarkEnd w:id="16"/>
+      <w:bookmarkEnd w:id="17"/>
+      <w:bookmarkEnd w:id="18"/>
     </w:p>
     <w:p/>
     <w:p/>
@@ -13349,12 +13311,21 @@
                 <w:lang w:eastAsia="pt-PT"/>
               </w:rPr>
             </w:pPr>
+            <w:commentRangeStart w:id="19"/>
             <w:r>
               <w:rPr>
                 <w:lang w:eastAsia="pt-PT"/>
               </w:rPr>
               <w:t xml:space="preserve">2-255 = reserved </w:t>
             </w:r>
+            <w:commentRangeEnd w:id="19"/>
+            <w:r>
+              <w:rPr>
+                <w:rStyle w:val="CommentReference"/>
+                <w:lang w:val="en-GB"/>
+              </w:rPr>
+              <w:commentReference w:id="19"/>
+            </w:r>
           </w:p>
         </w:tc>
         <w:tc>
@@ -13417,15 +13388,28 @@
               <w:rPr>
                 <w:lang w:eastAsia="pt-PT"/>
               </w:rPr>
-              <w:t>=0)</w:t>
-            </w:r>
-          </w:p>
-          <w:p>
-            <w:pPr>
-              <w:rPr>
-                <w:lang w:eastAsia="pt-PT"/>
-              </w:rPr>
-            </w:pPr>
+              <w:t>=0</w:t>
+            </w:r>
+            <w:r>
+              <w:rPr>
+                <w:lang w:eastAsia="pt-PT"/>
+              </w:rPr>
+              <w:t>;STATE=0</w:t>
+            </w:r>
+            <w:r>
+              <w:rPr>
+                <w:lang w:eastAsia="pt-PT"/>
+              </w:rPr>
+              <w:t>)</w:t>
+            </w:r>
+          </w:p>
+          <w:p>
+            <w:pPr>
+              <w:rPr>
+                <w:lang w:eastAsia="pt-PT"/>
+              </w:rPr>
+            </w:pPr>
+            <w:commentRangeStart w:id="20"/>
             <w:r>
               <w:rPr>
                 <w:lang w:eastAsia="pt-PT"/>
@@ -13445,6 +13429,14 @@
                 <w:lang w:eastAsia="pt-PT"/>
               </w:rPr>
               <w:t>=7), it simulates reporting a failure for another unit.</w:t>
+            </w:r>
+            <w:commentRangeEnd w:id="20"/>
+            <w:r>
+              <w:rPr>
+                <w:rStyle w:val="CommentReference"/>
+                <w:lang w:val="en-GB"/>
+              </w:rPr>
+              <w:commentReference w:id="20"/>
             </w:r>
           </w:p>
         </w:tc>
@@ -14158,9 +14150,17 @@
             </w:pPr>
             <w:r>
               <w:rPr>
-                <w:lang w:eastAsia="pt-PT"/>
-              </w:rPr>
-              <w:t>BIN</w:t>
+                <w:highlight w:val="yellow"/>
+                <w:lang w:eastAsia="pt-PT"/>
+              </w:rPr>
+              <w:t>Double</w:t>
+            </w:r>
+            <w:r>
+              <w:rPr>
+                <w:highlight w:val="yellow"/>
+                <w:lang w:eastAsia="pt-PT"/>
+              </w:rPr>
+              <w:t>?</w:t>
             </w:r>
           </w:p>
         </w:tc>
@@ -14181,33 +14181,54 @@
                 <w:lang w:eastAsia="pt-PT"/>
               </w:rPr>
             </w:pPr>
-            <w:commentRangeStart w:id="17"/>
-            <w:r>
-              <w:rPr>
-                <w:lang w:eastAsia="pt-PT"/>
-              </w:rPr>
-              <w:t>BF(MIN=</w:t>
+            <w:commentRangeStart w:id="21"/>
+            <w:r>
+              <w:rPr>
+                <w:lang w:eastAsia="pt-PT"/>
+              </w:rPr>
+              <w:t>VAT(T=</w:t>
             </w:r>
             <w:proofErr w:type="gramStart"/>
             <w:r>
               <w:rPr>
-                <w:lang w:eastAsia="pt-PT"/>
-              </w:rPr>
-              <w:t>0;MAX</w:t>
+                <w:highlight w:val="yellow"/>
+                <w:lang w:eastAsia="pt-PT"/>
+              </w:rPr>
+              <w:t>XX</w:t>
+            </w:r>
+            <w:r>
+              <w:rPr>
+                <w:lang w:eastAsia="pt-PT"/>
+              </w:rPr>
+              <w:t>;D</w:t>
             </w:r>
             <w:proofErr w:type="gramEnd"/>
             <w:r>
               <w:rPr>
                 <w:lang w:eastAsia="pt-PT"/>
               </w:rPr>
-              <w:t>=15)?</w:t>
-            </w:r>
-            <w:commentRangeEnd w:id="17"/>
+              <w:t>=</w:t>
+            </w:r>
+            <w:r>
+              <w:rPr>
+                <w:highlight w:val="yellow"/>
+                <w:lang w:eastAsia="pt-PT"/>
+              </w:rPr>
+              <w:t>XX</w:t>
+            </w:r>
+            <w:r>
+              <w:rPr>
+                <w:lang w:eastAsia="pt-PT"/>
+              </w:rPr>
+              <w:t>)</w:t>
+            </w:r>
+            <w:commentRangeEnd w:id="21"/>
             <w:r>
               <w:rPr>
                 <w:rStyle w:val="CommentReference"/>
-              </w:rPr>
-              <w:commentReference w:id="17"/>
+                <w:lang w:val="en-GB"/>
+              </w:rPr>
+              <w:commentReference w:id="21"/>
             </w:r>
           </w:p>
           <w:p>
@@ -19843,10 +19864,10 @@
       <w:pPr>
         <w:pStyle w:val="Heading2"/>
       </w:pPr>
-      <w:bookmarkStart w:id="18" w:name="_Toc478561746"/>
-      <w:bookmarkStart w:id="19" w:name="_Toc478644564"/>
-      <w:bookmarkStart w:id="20" w:name="_Ref479064458"/>
-      <w:bookmarkStart w:id="21" w:name="_Toc2750406"/>
+      <w:bookmarkStart w:id="22" w:name="_Toc478561746"/>
+      <w:bookmarkStart w:id="23" w:name="_Toc478644564"/>
+      <w:bookmarkStart w:id="24" w:name="_Ref479064458"/>
+      <w:bookmarkStart w:id="25" w:name="_Toc2750406"/>
       <w:r>
         <w:t>2</w:t>
       </w:r>
@@ -19856,10 +19877,10 @@
       <w:r>
         <w:t>SSTP - Sun Sensor Temperature</w:t>
       </w:r>
-      <w:bookmarkEnd w:id="18"/>
-      <w:bookmarkEnd w:id="19"/>
-      <w:bookmarkEnd w:id="20"/>
-      <w:bookmarkEnd w:id="21"/>
+      <w:bookmarkEnd w:id="22"/>
+      <w:bookmarkEnd w:id="23"/>
+      <w:bookmarkEnd w:id="24"/>
+      <w:bookmarkEnd w:id="25"/>
       <w:r>
         <w:t xml:space="preserve"> </w:t>
       </w:r>
@@ -20100,7 +20121,6 @@
                 <w:lang w:eastAsia="pt-PT"/>
               </w:rPr>
             </w:pPr>
-            <w:commentRangeStart w:id="22"/>
             <w:r>
               <w:rPr>
                 <w:lang w:eastAsia="pt-PT"/>
@@ -20112,13 +20132,6 @@
                 <w:lang w:eastAsia="pt-PT"/>
               </w:rPr>
               <w:t xml:space="preserve"> reading from ADC #3</w:t>
-            </w:r>
-            <w:commentRangeEnd w:id="22"/>
-            <w:r>
-              <w:rPr>
-                <w:rStyle w:val="CommentReference"/>
-              </w:rPr>
-              <w:commentReference w:id="22"/>
             </w:r>
           </w:p>
         </w:tc>
@@ -20139,19 +20152,25 @@
                 <w:lang w:eastAsia="pt-PT"/>
               </w:rPr>
             </w:pPr>
-            <w:commentRangeStart w:id="23"/>
+            <w:r>
+              <w:rPr>
+                <w:lang w:eastAsia="pt-PT"/>
+              </w:rPr>
+              <w:t>Double</w:t>
+            </w:r>
+            <w:commentRangeStart w:id="26"/>
             <w:r>
               <w:rPr>
                 <w:lang w:eastAsia="pt-PT"/>
               </w:rPr>
               <w:t>?</w:t>
             </w:r>
-            <w:commentRangeEnd w:id="23"/>
+            <w:commentRangeEnd w:id="26"/>
             <w:r>
               <w:rPr>
                 <w:rStyle w:val="CommentReference"/>
               </w:rPr>
-              <w:commentReference w:id="23"/>
+              <w:commentReference w:id="26"/>
             </w:r>
           </w:p>
         </w:tc>
@@ -20178,7 +20197,7 @@
               </w:rPr>
               <w:t>VOR(</w:t>
             </w:r>
-            <w:commentRangeStart w:id="24"/>
+            <w:commentRangeStart w:id="27"/>
             <w:r>
               <w:rPr>
                 <w:lang w:eastAsia="pt-PT"/>
@@ -20199,12 +20218,12 @@
               </w:rPr>
               <w:t>MAX=?;D=?</w:t>
             </w:r>
-            <w:commentRangeEnd w:id="24"/>
+            <w:commentRangeEnd w:id="27"/>
             <w:r>
               <w:rPr>
                 <w:rStyle w:val="CommentReference"/>
               </w:rPr>
-              <w:commentReference w:id="24"/>
+              <w:commentReference w:id="27"/>
             </w:r>
             <w:r>
               <w:rPr>
@@ -23045,19 +23064,19 @@
                 <w:lang w:eastAsia="pt-PT"/>
               </w:rPr>
             </w:pPr>
-            <w:commentRangeStart w:id="25"/>
+            <w:commentRangeStart w:id="28"/>
             <w:r>
               <w:rPr>
                 <w:lang w:eastAsia="pt-PT"/>
               </w:rPr>
               <w:t>TMTC_SW1</w:t>
             </w:r>
-            <w:commentRangeEnd w:id="25"/>
+            <w:commentRangeEnd w:id="28"/>
             <w:r>
               <w:rPr>
                 <w:rStyle w:val="CommentReference"/>
               </w:rPr>
-              <w:commentReference w:id="25"/>
+              <w:commentReference w:id="28"/>
             </w:r>
           </w:p>
           <w:p>
@@ -23086,19 +23105,19 @@
               </w:rPr>
               <w:t xml:space="preserve"> </w:t>
             </w:r>
-            <w:commentRangeStart w:id="26"/>
+            <w:commentRangeStart w:id="29"/>
             <w:r>
               <w:rPr>
                 <w:lang w:eastAsia="pt-PT"/>
               </w:rPr>
               <w:t>position A and  2.2V for position B</w:t>
             </w:r>
-            <w:commentRangeEnd w:id="26"/>
+            <w:commentRangeEnd w:id="29"/>
             <w:r>
               <w:rPr>
                 <w:rStyle w:val="CommentReference"/>
               </w:rPr>
-              <w:commentReference w:id="26"/>
+              <w:commentReference w:id="29"/>
             </w:r>
             <w:r>
               <w:rPr>
@@ -23124,19 +23143,25 @@
                 <w:lang w:eastAsia="pt-PT"/>
               </w:rPr>
             </w:pPr>
-            <w:commentRangeStart w:id="27"/>
+            <w:commentRangeStart w:id="30"/>
             <w:r>
               <w:rPr>
                 <w:lang w:eastAsia="pt-PT"/>
               </w:rPr>
               <w:t>?</w:t>
             </w:r>
-            <w:commentRangeEnd w:id="27"/>
+            <w:commentRangeEnd w:id="30"/>
             <w:r>
               <w:rPr>
                 <w:rStyle w:val="CommentReference"/>
               </w:rPr>
-              <w:commentReference w:id="27"/>
+              <w:commentReference w:id="30"/>
+            </w:r>
+            <w:r>
+              <w:rPr>
+                <w:lang w:eastAsia="pt-PT"/>
+              </w:rPr>
+              <w:t>Double</w:t>
             </w:r>
           </w:p>
         </w:tc>
@@ -23153,9 +23178,86 @@
           <w:p>
             <w:pPr>
               <w:rPr>
-                <w:lang w:eastAsia="pt-PT"/>
-              </w:rPr>
-            </w:pPr>
+                <w:highlight w:val="yellow"/>
+                <w:lang w:eastAsia="pt-PT"/>
+              </w:rPr>
+            </w:pPr>
+            <w:commentRangeStart w:id="31"/>
+            <w:r>
+              <w:rPr>
+                <w:highlight w:val="yellow"/>
+                <w:lang w:eastAsia="pt-PT"/>
+              </w:rPr>
+              <w:t>VAT(T=3.</w:t>
+            </w:r>
+            <w:proofErr w:type="gramStart"/>
+            <w:r>
+              <w:rPr>
+                <w:highlight w:val="yellow"/>
+                <w:lang w:eastAsia="pt-PT"/>
+              </w:rPr>
+              <w:t>3;D</w:t>
+            </w:r>
+            <w:proofErr w:type="gramEnd"/>
+            <w:r>
+              <w:rPr>
+                <w:highlight w:val="yellow"/>
+                <w:lang w:eastAsia="pt-PT"/>
+              </w:rPr>
+              <w:t>=0)</w:t>
+            </w:r>
+          </w:p>
+          <w:p>
+            <w:pPr>
+              <w:rPr>
+                <w:lang w:eastAsia="pt-PT"/>
+              </w:rPr>
+            </w:pPr>
+            <w:r>
+              <w:rPr>
+                <w:highlight w:val="yellow"/>
+                <w:lang w:eastAsia="pt-PT"/>
+              </w:rPr>
+              <w:t>VBT</w:t>
+            </w:r>
+            <w:r>
+              <w:rPr>
+                <w:highlight w:val="yellow"/>
+                <w:lang w:eastAsia="pt-PT"/>
+              </w:rPr>
+              <w:t>(T=</w:t>
+            </w:r>
+            <w:proofErr w:type="gramStart"/>
+            <w:r>
+              <w:rPr>
+                <w:highlight w:val="yellow"/>
+                <w:lang w:eastAsia="pt-PT"/>
+              </w:rPr>
+              <w:t>0</w:t>
+            </w:r>
+            <w:r>
+              <w:rPr>
+                <w:highlight w:val="yellow"/>
+                <w:lang w:eastAsia="pt-PT"/>
+              </w:rPr>
+              <w:t>;D</w:t>
+            </w:r>
+            <w:proofErr w:type="gramEnd"/>
+            <w:r>
+              <w:rPr>
+                <w:highlight w:val="yellow"/>
+                <w:lang w:eastAsia="pt-PT"/>
+              </w:rPr>
+              <w:t>=0)</w:t>
+            </w:r>
+            <w:commentRangeEnd w:id="31"/>
+            <w:r>
+              <w:rPr>
+                <w:rStyle w:val="CommentReference"/>
+                <w:lang w:val="en-GB"/>
+              </w:rPr>
+              <w:commentReference w:id="31"/>
+            </w:r>
           </w:p>
         </w:tc>
       </w:tr>
@@ -23628,19 +23730,19 @@
                 <w:lang w:eastAsia="pt-PT"/>
               </w:rPr>
             </w:pPr>
-            <w:commentRangeStart w:id="28"/>
+            <w:commentRangeStart w:id="32"/>
             <w:r>
               <w:rPr>
                 <w:lang w:eastAsia="pt-PT"/>
               </w:rPr>
               <w:t>Temperature SC-TEMP1 of a sensor in the S/C structure</w:t>
             </w:r>
-            <w:commentRangeEnd w:id="28"/>
+            <w:commentRangeEnd w:id="32"/>
             <w:r>
               <w:rPr>
                 <w:rStyle w:val="CommentReference"/>
               </w:rPr>
-              <w:commentReference w:id="28"/>
+              <w:commentReference w:id="32"/>
             </w:r>
           </w:p>
         </w:tc>
@@ -23660,19 +23762,19 @@
                 <w:lang w:eastAsia="pt-PT"/>
               </w:rPr>
             </w:pPr>
-            <w:commentRangeStart w:id="29"/>
+            <w:commentRangeStart w:id="33"/>
             <w:r>
               <w:rPr>
                 <w:lang w:eastAsia="pt-PT"/>
               </w:rPr>
               <w:t>?</w:t>
             </w:r>
-            <w:commentRangeEnd w:id="29"/>
+            <w:commentRangeEnd w:id="33"/>
             <w:r>
               <w:rPr>
                 <w:rStyle w:val="CommentReference"/>
               </w:rPr>
-              <w:commentReference w:id="29"/>
+              <w:commentReference w:id="33"/>
             </w:r>
           </w:p>
         </w:tc>
@@ -23692,7 +23794,7 @@
                 <w:lang w:eastAsia="pt-PT"/>
               </w:rPr>
             </w:pPr>
-            <w:commentRangeStart w:id="30"/>
+            <w:commentRangeStart w:id="34"/>
             <w:r>
               <w:rPr>
                 <w:lang w:eastAsia="pt-PT"/>
@@ -23715,12 +23817,12 @@
               </w:rPr>
               <w:t>=X;D=X)</w:t>
             </w:r>
-            <w:commentRangeEnd w:id="30"/>
+            <w:commentRangeEnd w:id="34"/>
             <w:r>
               <w:rPr>
                 <w:rStyle w:val="CommentReference"/>
               </w:rPr>
-              <w:commentReference w:id="30"/>
+              <w:commentReference w:id="34"/>
             </w:r>
           </w:p>
         </w:tc>
@@ -26188,19 +26290,19 @@
                 <w:lang w:eastAsia="pt-PT"/>
               </w:rPr>
             </w:pPr>
-            <w:commentRangeStart w:id="31"/>
+            <w:commentRangeStart w:id="35"/>
             <w:r>
               <w:rPr>
                 <w:lang w:eastAsia="pt-PT"/>
               </w:rPr>
               <w:t>?</w:t>
             </w:r>
-            <w:commentRangeEnd w:id="31"/>
+            <w:commentRangeEnd w:id="35"/>
             <w:r>
               <w:rPr>
                 <w:rStyle w:val="CommentReference"/>
               </w:rPr>
-              <w:commentReference w:id="31"/>
+              <w:commentReference w:id="35"/>
             </w:r>
           </w:p>
         </w:tc>
@@ -32655,7 +32757,38 @@
                 <w:sz w:val="22"/>
                 <w:szCs w:val="22"/>
               </w:rPr>
-              <w:t>,);</w:t>
+              <w:t>,</w:t>
+            </w:r>
+            <w:r>
+              <w:rPr>
+                <w:rFonts w:ascii="Arial" w:hAnsi="Arial" w:cs="Arial"/>
+                <w:color w:val="000000"/>
+                <w:sz w:val="22"/>
+                <w:szCs w:val="22"/>
+              </w:rPr>
+              <w:t xml:space="preserve"> </w:t>
+            </w:r>
+            <w:proofErr w:type="spellStart"/>
+            <w:r>
+              <w:rPr>
+                <w:rFonts w:ascii="Arial" w:hAnsi="Arial" w:cs="Arial"/>
+                <w:color w:val="000000"/>
+                <w:sz w:val="22"/>
+                <w:szCs w:val="22"/>
+              </w:rPr>
+              <w:t>dm</w:t>
+            </w:r>
+            <w:bookmarkStart w:id="36" w:name="_GoBack"/>
+            <w:bookmarkEnd w:id="36"/>
+            <w:proofErr w:type="spellEnd"/>
+            <w:r>
+              <w:rPr>
+                <w:rFonts w:ascii="Arial" w:hAnsi="Arial" w:cs="Arial"/>
+                <w:color w:val="000000"/>
+                <w:sz w:val="22"/>
+                <w:szCs w:val="22"/>
+              </w:rPr>
+              <w:t>);</w:t>
             </w:r>
           </w:p>
           <w:p>
@@ -32811,7 +32944,7 @@
         <w:pStyle w:val="Caption"/>
         <w:jc w:val="center"/>
       </w:pPr>
-      <w:bookmarkStart w:id="32" w:name="_Ref41553467"/>
+      <w:bookmarkStart w:id="37" w:name="_Ref41553467"/>
       <w:r>
         <w:t xml:space="preserve">Figure </w:t>
       </w:r>
@@ -32836,7 +32969,7 @@
         </w:rPr>
         <w:fldChar w:fldCharType="end"/>
       </w:r>
-      <w:bookmarkEnd w:id="32"/>
+      <w:bookmarkEnd w:id="37"/>
       <w:r>
         <w:t xml:space="preserve">: Mutation probe for </w:t>
       </w:r>
@@ -32858,6 +32991,38 @@
 
 <file path=word/comments.xml><?xml version="1.0" encoding="utf-8"?>
 <w:comments xmlns:wpc="http://schemas.microsoft.com/office/word/2010/wordprocessingCanvas" xmlns:cx="http://schemas.microsoft.com/office/drawing/2014/chartex" xmlns:cx1="http://schemas.microsoft.com/office/drawing/2015/9/8/chartex" xmlns:cx2="http://schemas.microsoft.com/office/drawing/2015/10/21/chartex" xmlns:cx3="http://schemas.microsoft.com/office/drawing/2016/5/9/chartex" xmlns:cx4="http://schemas.microsoft.com/office/drawing/2016/5/10/chartex" xmlns:cx5="http://schemas.microsoft.com/office/drawing/2016/5/11/chartex" xmlns:cx6="http://schemas.microsoft.com/office/drawing/2016/5/12/chartex" xmlns:cx7="http://schemas.microsoft.com/office/drawing/2016/5/13/chartex" xmlns:cx8="http://schemas.microsoft.com/office/drawing/2016/5/14/chartex" xmlns:mc="http://schemas.openxmlformats.org/markup-compatibility/2006" xmlns:aink="http://schemas.microsoft.com/office/drawing/2016/ink" xmlns:am3d="http://schemas.microsoft.com/office/drawing/2017/model3d" xmlns:o="urn:schemas-microsoft-com:office:office" xmlns:r="http://schemas.openxmlformats.org/officeDocument/2006/relationships" xmlns:m="http://schemas.openxmlformats.org/officeDocument/2006/math" xmlns:v="urn:schemas-microsoft-com:vml" xmlns:wp14="http://schemas.microsoft.com/office/word/2010/wordprocessingDrawing" xmlns:wp="http://schemas.openxmlformats.org/drawingml/2006/wordprocessingDrawing" xmlns:w10="urn:schemas-microsoft-com:office:word" xmlns:w="http://schemas.openxmlformats.org/wordprocessingml/2006/main" xmlns:w14="http://schemas.microsoft.com/office/word/2010/wordml" xmlns:w15="http://schemas.microsoft.com/office/word/2012/wordml" xmlns:w16cid="http://schemas.microsoft.com/office/word/2016/wordml/cid" xmlns:w16se="http://schemas.microsoft.com/office/word/2015/wordml/symex" xmlns:wpg="http://schemas.microsoft.com/office/word/2010/wordprocessingGroup" xmlns:wpi="http://schemas.microsoft.com/office/word/2010/wordprocessingInk" xmlns:wne="http://schemas.microsoft.com/office/word/2006/wordml" xmlns:wps="http://schemas.microsoft.com/office/word/2010/wordprocessingShape" mc:Ignorable="w14 w15 w16se w16cid wp14">
+  <w:comment w:id="9" w:author="Fabrizio PASTORE" w:date="2020-06-10T14:23:00Z" w:initials="FP">
+    <w:p>
+      <w:pPr>
+        <w:pStyle w:val="CommentText"/>
+      </w:pPr>
+      <w:r>
+        <w:rPr>
+          <w:rStyle w:val="CommentReference"/>
+        </w:rPr>
+        <w:annotationRef/>
+      </w:r>
+      <w:r>
+        <w:t>It means Value Above Threshold</w:t>
+      </w:r>
+    </w:p>
+    <w:p>
+      <w:pPr>
+        <w:pStyle w:val="CommentText"/>
+      </w:pPr>
+      <w:r>
+        <w:t>T=threshold</w:t>
+      </w:r>
+    </w:p>
+    <w:p>
+      <w:pPr>
+        <w:pStyle w:val="CommentText"/>
+      </w:pPr>
+      <w:r>
+        <w:t>D=delta</w:t>
+      </w:r>
+    </w:p>
+  </w:comment>
   <w:comment w:id="10" w:author="Fabrizio PASTORE" w:date="2020-05-19T17:42:00Z" w:initials="FP">
     <w:p>
       <w:pPr>
@@ -32874,7 +33039,28 @@
       </w:r>
     </w:p>
   </w:comment>
-  <w:comment w:id="17" w:author="Fabrizio PASTORE" w:date="2020-05-26T11:13:00Z" w:initials="FP">
+  <w:comment w:id="11" w:author="Fabrizio PASTORE" w:date="2020-06-10T14:26:00Z" w:initials="FP">
+    <w:p>
+      <w:pPr>
+        <w:pStyle w:val="CommentText"/>
+      </w:pPr>
+      <w:r>
+        <w:rPr>
+          <w:rStyle w:val="CommentReference"/>
+        </w:rPr>
+        <w:annotationRef/>
+      </w:r>
+      <w:proofErr w:type="spellStart"/>
+      <w:r>
+        <w:t>Temperatire</w:t>
+      </w:r>
+      <w:proofErr w:type="spellEnd"/>
+      <w:r>
+        <w:t xml:space="preserve"> start here, maybe more interesting than Voltage?</w:t>
+      </w:r>
+    </w:p>
+  </w:comment>
+  <w:comment w:id="16" w:author="Fabrizio PASTORE" w:date="2020-06-10T14:31:00Z" w:initials="FP">
     <w:p>
       <w:pPr>
         <w:pStyle w:val="CommentText"/>
@@ -32886,11 +33072,34 @@
         <w:annotationRef/>
       </w:r>
       <w:r>
-        <w:t>Makes sense?</w:t>
+        <w:t xml:space="preserve">What is the effect of this fault? Should a test fail? </w:t>
+      </w:r>
+      <w:proofErr w:type="spellStart"/>
+      <w:proofErr w:type="gramStart"/>
+      <w:r>
+        <w:t>Yago</w:t>
+      </w:r>
+      <w:proofErr w:type="spellEnd"/>
+      <w:proofErr w:type="gramEnd"/>
+      <w:r>
+        <w:t>, can you predict it?</w:t>
+      </w:r>
+    </w:p>
+    <w:p>
+      <w:pPr>
+        <w:pStyle w:val="CommentText"/>
+      </w:pPr>
+    </w:p>
+    <w:p>
+      <w:pPr>
+        <w:pStyle w:val="CommentText"/>
+      </w:pPr>
+      <w:r>
+        <w:t>Should we flip one single packet or every packet?</w:t>
       </w:r>
     </w:p>
   </w:comment>
-  <w:comment w:id="22" w:author="Fabrizio PASTORE" w:date="2020-05-20T12:40:00Z" w:initials="FP">
+  <w:comment w:id="19" w:author="Fabrizio PASTORE" w:date="2020-06-10T14:38:00Z" w:initials="FP">
     <w:p>
       <w:pPr>
         <w:pStyle w:val="CommentText"/>
@@ -32902,16 +33111,51 @@
         <w:annotationRef/>
       </w:r>
       <w:r>
-        <w:t>Range?</w:t>
+        <w:t>It should be the ID of the failing unit, right?</w:t>
       </w:r>
     </w:p>
+  </w:comment>
+  <w:comment w:id="20" w:author="Fabrizio PASTORE" w:date="2020-06-10T14:39:00Z" w:initials="FP">
     <w:p>
       <w:pPr>
         <w:pStyle w:val="CommentText"/>
       </w:pPr>
+      <w:r>
+        <w:rPr>
+          <w:rStyle w:val="CommentReference"/>
+        </w:rPr>
+        <w:annotationRef/>
+      </w:r>
+      <w:r>
+        <w:t xml:space="preserve">Remove it? </w:t>
+      </w:r>
+      <w:proofErr w:type="spellStart"/>
+      <w:r>
+        <w:t>Yago</w:t>
+      </w:r>
+      <w:proofErr w:type="spellEnd"/>
+      <w:r>
+        <w:t xml:space="preserve"> suggested to be irrelevant.</w:t>
+      </w:r>
     </w:p>
   </w:comment>
-  <w:comment w:id="23" w:author="Fabrizio PASTORE" w:date="2020-05-26T12:25:00Z" w:initials="FP">
+  <w:comment w:id="21" w:author="Fabrizio PASTORE" w:date="2020-06-10T14:44:00Z" w:initials="FP">
+    <w:p>
+      <w:pPr>
+        <w:pStyle w:val="CommentText"/>
+      </w:pPr>
+      <w:r>
+        <w:rPr>
+          <w:rStyle w:val="CommentReference"/>
+        </w:rPr>
+        <w:annotationRef/>
+      </w:r>
+      <w:r>
+        <w:t>please check</w:t>
+      </w:r>
+    </w:p>
+  </w:comment>
+  <w:comment w:id="26" w:author="Fabrizio PASTORE" w:date="2020-05-26T12:25:00Z" w:initials="FP">
     <w:p>
       <w:pPr>
         <w:pStyle w:val="CommentText"/>
@@ -32927,7 +33171,7 @@
       </w:r>
     </w:p>
   </w:comment>
-  <w:comment w:id="24" w:author="Fabrizio PASTORE" w:date="2020-05-26T12:24:00Z" w:initials="FP">
+  <w:comment w:id="27" w:author="Fabrizio PASTORE" w:date="2020-05-26T12:24:00Z" w:initials="FP">
     <w:p>
       <w:pPr>
         <w:pStyle w:val="CommentText"/>
@@ -32943,7 +33187,7 @@
       </w:r>
     </w:p>
   </w:comment>
-  <w:comment w:id="25" w:author="Fabrizio PASTORE" w:date="2020-05-20T12:42:00Z" w:initials="FP">
+  <w:comment w:id="28" w:author="Fabrizio PASTORE" w:date="2020-05-20T12:42:00Z" w:initials="FP">
     <w:p>
       <w:pPr>
         <w:pStyle w:val="CommentText"/>
@@ -32959,7 +33203,7 @@
       </w:r>
     </w:p>
   </w:comment>
-  <w:comment w:id="26" w:author="Fabrizio PASTORE" w:date="2020-05-26T15:16:00Z" w:initials="FP">
+  <w:comment w:id="29" w:author="Fabrizio PASTORE" w:date="2020-05-26T15:16:00Z" w:initials="FP">
     <w:p>
       <w:pPr>
         <w:pStyle w:val="CommentText"/>
@@ -32972,54 +33216,6 @@
       </w:r>
       <w:r>
         <w:t>Cannot understand if position A and B refer to bytes 1 and 2</w:t>
-      </w:r>
-    </w:p>
-  </w:comment>
-  <w:comment w:id="27" w:author="Fabrizio PASTORE" w:date="2020-05-26T15:17:00Z" w:initials="FP">
-    <w:p>
-      <w:pPr>
-        <w:pStyle w:val="CommentText"/>
-      </w:pPr>
-      <w:r>
-        <w:rPr>
-          <w:rStyle w:val="CommentReference"/>
-        </w:rPr>
-        <w:annotationRef/>
-      </w:r>
-      <w:r>
-        <w:t>fill</w:t>
-      </w:r>
-    </w:p>
-  </w:comment>
-  <w:comment w:id="28" w:author="Fabrizio PASTORE" w:date="2020-05-20T12:43:00Z" w:initials="FP">
-    <w:p>
-      <w:pPr>
-        <w:pStyle w:val="CommentText"/>
-      </w:pPr>
-      <w:r>
-        <w:rPr>
-          <w:rStyle w:val="CommentReference"/>
-        </w:rPr>
-        <w:annotationRef/>
-      </w:r>
-      <w:r>
-        <w:t>Fault model? Range?</w:t>
-      </w:r>
-    </w:p>
-  </w:comment>
-  <w:comment w:id="29" w:author="Fabrizio PASTORE" w:date="2020-05-26T15:17:00Z" w:initials="FP">
-    <w:p>
-      <w:pPr>
-        <w:pStyle w:val="CommentText"/>
-      </w:pPr>
-      <w:r>
-        <w:rPr>
-          <w:rStyle w:val="CommentReference"/>
-        </w:rPr>
-        <w:annotationRef/>
-      </w:r>
-      <w:r>
-        <w:t>fill</w:t>
       </w:r>
     </w:p>
   </w:comment>
@@ -33039,7 +33235,76 @@
       </w:r>
     </w:p>
   </w:comment>
-  <w:comment w:id="31" w:author="Fabrizio PASTORE" w:date="2020-05-26T15:30:00Z" w:initials="FP">
+  <w:comment w:id="31" w:author="Fabrizio PASTORE" w:date="2020-06-10T14:51:00Z" w:initials="FP">
+    <w:p>
+      <w:pPr>
+        <w:pStyle w:val="CommentText"/>
+      </w:pPr>
+      <w:r>
+        <w:rPr>
+          <w:rStyle w:val="CommentReference"/>
+        </w:rPr>
+        <w:annotationRef/>
+      </w:r>
+      <w:r>
+        <w:t>Check if makes sense</w:t>
+      </w:r>
+    </w:p>
+    <w:p>
+      <w:pPr>
+        <w:pStyle w:val="CommentText"/>
+      </w:pPr>
+    </w:p>
+  </w:comment>
+  <w:comment w:id="32" w:author="Fabrizio PASTORE" w:date="2020-05-20T12:43:00Z" w:initials="FP">
+    <w:p>
+      <w:pPr>
+        <w:pStyle w:val="CommentText"/>
+      </w:pPr>
+      <w:r>
+        <w:rPr>
+          <w:rStyle w:val="CommentReference"/>
+        </w:rPr>
+        <w:annotationRef/>
+      </w:r>
+      <w:r>
+        <w:t>Fault model? Range?</w:t>
+      </w:r>
+    </w:p>
+  </w:comment>
+  <w:comment w:id="33" w:author="Fabrizio PASTORE" w:date="2020-05-26T15:17:00Z" w:initials="FP">
+    <w:p>
+      <w:pPr>
+        <w:pStyle w:val="CommentText"/>
+      </w:pPr>
+      <w:r>
+        <w:rPr>
+          <w:rStyle w:val="CommentReference"/>
+        </w:rPr>
+        <w:annotationRef/>
+      </w:r>
+      <w:r>
+        <w:t>fill</w:t>
+      </w:r>
+    </w:p>
+  </w:comment>
+  <w:comment w:id="34" w:author="Fabrizio PASTORE" w:date="2020-05-26T15:17:00Z" w:initials="FP">
+    <w:p>
+      <w:pPr>
+        <w:pStyle w:val="CommentText"/>
+      </w:pPr>
+      <w:r>
+        <w:rPr>
+          <w:rStyle w:val="CommentReference"/>
+        </w:rPr>
+        <w:annotationRef/>
+      </w:r>
+      <w:r>
+        <w:t>fill</w:t>
+      </w:r>
+    </w:p>
+  </w:comment>
+  <w:comment w:id="35" w:author="Fabrizio PASTORE" w:date="2020-05-26T15:30:00Z" w:initials="FP">
     <w:p>
       <w:pPr>
         <w:pStyle w:val="CommentText"/>
@@ -33076,14 +33341,19 @@
 
 <file path=word/commentsExtended.xml><?xml version="1.0" encoding="utf-8"?>
 <w15:commentsEx xmlns:wpc="http://schemas.microsoft.com/office/word/2010/wordprocessingCanvas" xmlns:cx="http://schemas.microsoft.com/office/drawing/2014/chartex" xmlns:cx1="http://schemas.microsoft.com/office/drawing/2015/9/8/chartex" xmlns:cx2="http://schemas.microsoft.com/office/drawing/2015/10/21/chartex" xmlns:cx3="http://schemas.microsoft.com/office/drawing/2016/5/9/chartex" xmlns:cx4="http://schemas.microsoft.com/office/drawing/2016/5/10/chartex" xmlns:cx5="http://schemas.microsoft.com/office/drawing/2016/5/11/chartex" xmlns:cx6="http://schemas.microsoft.com/office/drawing/2016/5/12/chartex" xmlns:cx7="http://schemas.microsoft.com/office/drawing/2016/5/13/chartex" xmlns:cx8="http://schemas.microsoft.com/office/drawing/2016/5/14/chartex" xmlns:mc="http://schemas.openxmlformats.org/markup-compatibility/2006" xmlns:aink="http://schemas.microsoft.com/office/drawing/2016/ink" xmlns:am3d="http://schemas.microsoft.com/office/drawing/2017/model3d" xmlns:o="urn:schemas-microsoft-com:office:office" xmlns:r="http://schemas.openxmlformats.org/officeDocument/2006/relationships" xmlns:m="http://schemas.openxmlformats.org/officeDocument/2006/math" xmlns:v="urn:schemas-microsoft-com:vml" xmlns:wp14="http://schemas.microsoft.com/office/word/2010/wordprocessingDrawing" xmlns:wp="http://schemas.openxmlformats.org/drawingml/2006/wordprocessingDrawing" xmlns:w10="urn:schemas-microsoft-com:office:word" xmlns:w="http://schemas.openxmlformats.org/wordprocessingml/2006/main" xmlns:w14="http://schemas.microsoft.com/office/word/2010/wordml" xmlns:w15="http://schemas.microsoft.com/office/word/2012/wordml" xmlns:w16cid="http://schemas.microsoft.com/office/word/2016/wordml/cid" xmlns:w16se="http://schemas.microsoft.com/office/word/2015/wordml/symex" xmlns:wpg="http://schemas.microsoft.com/office/word/2010/wordprocessingGroup" xmlns:wpi="http://schemas.microsoft.com/office/word/2010/wordprocessingInk" xmlns:wne="http://schemas.microsoft.com/office/word/2006/wordml" xmlns:wps="http://schemas.microsoft.com/office/word/2010/wordprocessingShape" mc:Ignorable="w14 w15 w16se w16cid wp14">
+  <w15:commentEx w15:paraId="6A71DDD4" w15:done="0"/>
   <w15:commentEx w15:paraId="342B50ED" w15:done="0"/>
-  <w15:commentEx w15:paraId="792C5315" w15:done="0"/>
-  <w15:commentEx w15:paraId="4612ED2B" w15:done="0"/>
+  <w15:commentEx w15:paraId="7A8ACC03" w15:done="0"/>
+  <w15:commentEx w15:paraId="38C8443D" w15:done="0"/>
+  <w15:commentEx w15:paraId="49BD5A86" w15:done="0"/>
+  <w15:commentEx w15:paraId="34D81706" w15:done="0"/>
+  <w15:commentEx w15:paraId="1F554911" w15:done="0"/>
   <w15:commentEx w15:paraId="6556B75E" w15:done="0"/>
   <w15:commentEx w15:paraId="6EAE02D4" w15:done="0"/>
   <w15:commentEx w15:paraId="5046FE14" w15:done="0"/>
   <w15:commentEx w15:paraId="60BB09B7" w15:done="0"/>
   <w15:commentEx w15:paraId="6C9FB420" w15:done="0"/>
+  <w15:commentEx w15:paraId="74CA091E" w15:done="0"/>
   <w15:commentEx w15:paraId="4E8E1FB4" w15:done="0"/>
   <w15:commentEx w15:paraId="59365122" w15:done="0"/>
   <w15:commentEx w15:paraId="2FD1BE33" w15:done="0"/>
@@ -33093,14 +33363,19 @@
 
 <file path=word/commentsIds.xml><?xml version="1.0" encoding="utf-8"?>
 <w16cid:commentsIds xmlns:wpc="http://schemas.microsoft.com/office/word/2010/wordprocessingCanvas" xmlns:cx="http://schemas.microsoft.com/office/drawing/2014/chartex" xmlns:cx1="http://schemas.microsoft.com/office/drawing/2015/9/8/chartex" xmlns:cx2="http://schemas.microsoft.com/office/drawing/2015/10/21/chartex" xmlns:cx3="http://schemas.microsoft.com/office/drawing/2016/5/9/chartex" xmlns:cx4="http://schemas.microsoft.com/office/drawing/2016/5/10/chartex" xmlns:cx5="http://schemas.microsoft.com/office/drawing/2016/5/11/chartex" xmlns:cx6="http://schemas.microsoft.com/office/drawing/2016/5/12/chartex" xmlns:cx7="http://schemas.microsoft.com/office/drawing/2016/5/13/chartex" xmlns:cx8="http://schemas.microsoft.com/office/drawing/2016/5/14/chartex" xmlns:mc="http://schemas.openxmlformats.org/markup-compatibility/2006" xmlns:aink="http://schemas.microsoft.com/office/drawing/2016/ink" xmlns:am3d="http://schemas.microsoft.com/office/drawing/2017/model3d" xmlns:o="urn:schemas-microsoft-com:office:office" xmlns:r="http://schemas.openxmlformats.org/officeDocument/2006/relationships" xmlns:m="http://schemas.openxmlformats.org/officeDocument/2006/math" xmlns:v="urn:schemas-microsoft-com:vml" xmlns:wp14="http://schemas.microsoft.com/office/word/2010/wordprocessingDrawing" xmlns:wp="http://schemas.openxmlformats.org/drawingml/2006/wordprocessingDrawing" xmlns:w10="urn:schemas-microsoft-com:office:word" xmlns:w="http://schemas.openxmlformats.org/wordprocessingml/2006/main" xmlns:w14="http://schemas.microsoft.com/office/word/2010/wordml" xmlns:w15="http://schemas.microsoft.com/office/word/2012/wordml" xmlns:w16cid="http://schemas.microsoft.com/office/word/2016/wordml/cid" xmlns:w16se="http://schemas.microsoft.com/office/word/2015/wordml/symex" xmlns:wpg="http://schemas.microsoft.com/office/word/2010/wordprocessingGroup" xmlns:wpi="http://schemas.microsoft.com/office/word/2010/wordprocessingInk" xmlns:wne="http://schemas.microsoft.com/office/word/2006/wordml" xmlns:wps="http://schemas.microsoft.com/office/word/2010/wordprocessingShape" mc:Ignorable="w14 w15 w16se w16cid wp14">
+  <w16cid:commentId w16cid:paraId="6A71DDD4" w16cid:durableId="228B6B67"/>
   <w16cid:commentId w16cid:paraId="342B50ED" w16cid:durableId="226E9915"/>
-  <w16cid:commentId w16cid:paraId="792C5315" w16cid:durableId="22777844"/>
-  <w16cid:commentId w16cid:paraId="4612ED2B" w16cid:durableId="226FA3A6"/>
+  <w16cid:commentId w16cid:paraId="7A8ACC03" w16cid:durableId="228B6C1F"/>
+  <w16cid:commentId w16cid:paraId="38C8443D" w16cid:durableId="228B6D2F"/>
+  <w16cid:commentId w16cid:paraId="49BD5A86" w16cid:durableId="228B6EDD"/>
+  <w16cid:commentId w16cid:paraId="34D81706" w16cid:durableId="228B6F0C"/>
+  <w16cid:commentId w16cid:paraId="1F554911" w16cid:durableId="228B7068"/>
   <w16cid:commentId w16cid:paraId="6556B75E" w16cid:durableId="22778922"/>
   <w16cid:commentId w16cid:paraId="6EAE02D4" w16cid:durableId="227788F3"/>
   <w16cid:commentId w16cid:paraId="5046FE14" w16cid:durableId="226FA43B"/>
   <w16cid:commentId w16cid:paraId="60BB09B7" w16cid:durableId="2277B156"/>
   <w16cid:commentId w16cid:paraId="6C9FB420" w16cid:durableId="2277B195"/>
+  <w16cid:commentId w16cid:paraId="74CA091E" w16cid:durableId="228B71EA"/>
   <w16cid:commentId w16cid:paraId="4E8E1FB4" w16cid:durableId="226FA45F"/>
   <w16cid:commentId w16cid:paraId="59365122" w16cid:durableId="2277B18D"/>
   <w16cid:commentId w16cid:paraId="2FD1BE33" w16cid:durableId="2277B182"/>

</xml_diff>

<commit_message>
pass on the document
</commit_message>
<xml_diff>
--- a/reports/D2/faultModels/ESAIL_ADCS.docx
+++ b/reports/D2/faultModels/ESAIL_ADCS.docx
@@ -265,27 +265,14 @@
       <w:r>
         <w:t xml:space="preserve">Figure </w:t>
       </w:r>
-      <w:r>
-        <w:fldChar w:fldCharType="begin"/>
-      </w:r>
-      <w:r>
-        <w:instrText xml:space="preserve"> SEQ Figure \* ARABIC </w:instrText>
-      </w:r>
-      <w:r>
-        <w:fldChar w:fldCharType="separate"/>
-      </w:r>
-      <w:r>
-        <w:rPr>
-          <w:noProof/>
-        </w:rPr>
-        <w:t>1</w:t>
-      </w:r>
-      <w:r>
-        <w:rPr>
-          <w:noProof/>
-        </w:rPr>
-        <w:fldChar w:fldCharType="end"/>
-      </w:r>
+      <w:fldSimple w:instr=" SEQ Figure \* ARABIC ">
+        <w:r>
+          <w:rPr>
+            <w:noProof/>
+          </w:rPr>
+          <w:t>1</w:t>
+        </w:r>
+      </w:fldSimple>
       <w:r>
         <w:t>: OBC-ADCS integration in ESAIL</w:t>
       </w:r>
@@ -612,27 +599,14 @@
       <w:r>
         <w:t xml:space="preserve">Table </w:t>
       </w:r>
-      <w:r>
-        <w:fldChar w:fldCharType="begin"/>
-      </w:r>
-      <w:r>
-        <w:instrText xml:space="preserve"> SEQ Table \* ARABIC </w:instrText>
-      </w:r>
-      <w:r>
-        <w:fldChar w:fldCharType="separate"/>
-      </w:r>
-      <w:r>
-        <w:rPr>
-          <w:noProof/>
-        </w:rPr>
-        <w:t>2</w:t>
-      </w:r>
-      <w:r>
-        <w:rPr>
-          <w:noProof/>
-        </w:rPr>
-        <w:fldChar w:fldCharType="end"/>
-      </w:r>
+      <w:fldSimple w:instr=" SEQ Table \* ARABIC ">
+        <w:r>
+          <w:rPr>
+            <w:noProof/>
+          </w:rPr>
+          <w:t>2</w:t>
+        </w:r>
+      </w:fldSimple>
       <w:r>
         <w:t>:Features targeted by data-driven mutation testing and message size</w:t>
       </w:r>
@@ -1911,6 +1885,7 @@
     <w:p>
       <w:pPr>
         <w:rPr>
+          <w:i/>
           <w:lang w:eastAsia="pt-PT"/>
         </w:rPr>
       </w:pPr>
@@ -1987,10 +1962,7 @@
       </w:r>
       <w:proofErr w:type="gramEnd"/>
       <w:r>
-        <w:t>Float64</w:t>
-      </w:r>
-      <w:r>
-        <w:t xml:space="preserve">. On the channel, </w:t>
+        <w:t xml:space="preserve">Float64. On the channel, </w:t>
       </w:r>
       <w:proofErr w:type="gramStart"/>
       <w:r>
@@ -2037,53 +2009,76 @@
           <w:i/>
           <w:lang w:eastAsia="pt-PT"/>
         </w:rPr>
-        <w:t>=6&gt;</w:t>
+        <w:t>=6&gt; Unsigned In</w:t>
       </w:r>
       <w:r>
         <w:rPr>
           <w:i/>
           <w:lang w:eastAsia="pt-PT"/>
         </w:rPr>
-        <w:t xml:space="preserve"> </w:t>
+        <w:t>t</w:t>
       </w:r>
       <w:r>
         <w:rPr>
           <w:i/>
           <w:lang w:eastAsia="pt-PT"/>
         </w:rPr>
-        <w:t xml:space="preserve">Unsigned </w:t>
-      </w:r>
-      <w:proofErr w:type="spellStart"/>
-      <w:r>
-        <w:rPr>
-          <w:i/>
-          <w:lang w:eastAsia="pt-PT"/>
-        </w:rPr>
-        <w:t>Ineger</w:t>
-      </w:r>
-      <w:proofErr w:type="spellEnd"/>
-      <w:r>
-        <w:rPr>
-          <w:i/>
-          <w:lang w:eastAsia="pt-PT"/>
-        </w:rPr>
-        <w:t xml:space="preserve"> 10bits</w:t>
+        <w:t>eger 10bits</w:t>
       </w:r>
       <w:r>
         <w:rPr>
           <w:i/>
           <w:lang w:eastAsia="pt-PT"/>
         </w:rPr>
-        <w:t>,</w:t>
+        <w:t>, which in the code is re</w:t>
+      </w:r>
+      <w:bookmarkStart w:id="5" w:name="_GoBack"/>
+      <w:bookmarkEnd w:id="5"/>
+      <w:r>
+        <w:rPr>
+          <w:i/>
+          <w:lang w:eastAsia="pt-PT"/>
+        </w:rPr>
+        <w:t xml:space="preserve">presented with </w:t>
+      </w:r>
+      <w:proofErr w:type="spellStart"/>
+      <w:r>
+        <w:rPr>
+          <w:rFonts w:ascii="Menlo" w:eastAsiaTheme="minorHAnsi" w:hAnsi="Menlo" w:cs="Menlo"/>
+          <w:i/>
+          <w:color w:val="000000"/>
+          <w:sz w:val="22"/>
+          <w:szCs w:val="22"/>
+        </w:rPr>
+        <w:t>Smp</w:t>
+      </w:r>
+      <w:proofErr w:type="spellEnd"/>
+      <w:r>
+        <w:rPr>
+          <w:rFonts w:ascii="Menlo" w:eastAsiaTheme="minorHAnsi" w:hAnsi="Menlo" w:cs="Menlo"/>
+          <w:i/>
+          <w:color w:val="000000"/>
+          <w:sz w:val="22"/>
+          <w:szCs w:val="22"/>
+        </w:rPr>
+        <w:t>::Int16</w:t>
       </w:r>
       <w:r>
         <w:rPr>
+          <w:i/>
           <w:lang w:eastAsia="pt-PT"/>
         </w:rPr>
-        <w:t xml:space="preserve"> however mutations are performed at a higher-level, before/after serialization to integer.</w:t>
+        <w:t>.</w:t>
       </w:r>
     </w:p>
-    <w:p/>
+    <w:p>
+      <w:pPr>
+        <w:rPr>
+          <w:i/>
+          <w:lang w:eastAsia="pt-PT"/>
+        </w:rPr>
+      </w:pPr>
+    </w:p>
     <w:p>
       <w:r>
         <w:t xml:space="preserve">For each fault class, we indicate the value of the parameters required to configure the corresponding mutation operator (see </w:t>
@@ -2106,25 +2101,13 @@
     </w:p>
     <w:p>
       <w:r>
-        <w:t xml:space="preserve">indicate that the parameter value should be derived from </w:t>
-      </w:r>
-      <w:r>
-        <w:t>the MIB database for ESAIL</w:t>
+        <w:t>indicate that the parameter value should be derived from the MIB database for ESAIL</w:t>
       </w:r>
       <w:r>
         <w:t>, more precisely from the file</w:t>
       </w:r>
       <w:r>
-        <w:t xml:space="preserve"> OCP.dat.</w:t>
-      </w:r>
-      <w:r>
-        <w:t xml:space="preserve"> In the database, the min and max range value for the nominal cases are reported. For example, Figure 2 shows a portion of the OBC.dat from which we can determine that MIN </w:t>
-      </w:r>
-      <w:r>
-        <w:t>and th</w:t>
-      </w:r>
-      <w:r>
-        <w:t>e MAX values for AIFN031U are 3 and 3.6, respectively.</w:t>
+        <w:t xml:space="preserve"> OCP.dat. In the database, the min and max range value for the nominal cases are reported. For example, Figure 2 shows a portion of the OBC.dat from which we can determine that MIN and the MAX values for AIFN031U are 3 and 3.6, respectively.</w:t>
       </w:r>
       <w:r>
         <w:t xml:space="preserve"> The delta (i.e., parameter D) is coincides with the lowest positive number that can be represented with the number of decimals</w:t>
@@ -2133,18 +2116,7 @@
         <w:t xml:space="preserve"> </w:t>
       </w:r>
       <w:r>
-        <w:t>appearing in the rage (e.g., 0.1 for AIFN031U and 0.01for</w:t>
-      </w:r>
-      <w:bookmarkStart w:id="5" w:name="_GoBack"/>
-      <w:bookmarkEnd w:id="5"/>
-      <w:r>
-        <w:t xml:space="preserve"> </w:t>
-      </w:r>
-      <w:r>
-        <w:t>AIFN031U</w:t>
-      </w:r>
-      <w:r>
-        <w:t xml:space="preserve">). for </w:t>
+        <w:t xml:space="preserve">appearing in the rage (e.g., 0.1 for AIFN031U and 0.01for AIFN031U). for </w:t>
       </w:r>
       <w:proofErr w:type="spellStart"/>
       <w:proofErr w:type="gramStart"/>
@@ -2154,19 +2126,7 @@
       <w:proofErr w:type="spellEnd"/>
       <w:proofErr w:type="gramEnd"/>
       <w:r>
-        <w:t xml:space="preserve"> some of the data items in the table we report also the corresponding identifier in OBC.dat. Missing </w:t>
-      </w:r>
-      <w:r>
-        <w:t>identifier</w:t>
-      </w:r>
-      <w:r>
-        <w:t>s</w:t>
-      </w:r>
-      <w:r>
-        <w:t xml:space="preserve"> </w:t>
-      </w:r>
-      <w:r>
-        <w:t>will be reported in the coming months while refining the approach; indeed, decisions on the data items to be addressed by the approach may change after the first preliminary tests.</w:t>
+        <w:t xml:space="preserve"> some of the data items in the table we report also the corresponding identifier in OBC.dat. Missing identifiers will be reported in the coming months while refining the approach; indeed, decisions on the data items to be addressed by the approach may change after the first preliminary tests.</w:t>
       </w:r>
     </w:p>
     <w:p/>
@@ -2175,6 +2135,9 @@
         <w:keepNext/>
       </w:pPr>
       <w:r>
+        <w:rPr>
+          <w:noProof/>
+        </w:rPr>
         <w:drawing>
           <wp:inline distT="0" distB="0" distL="0" distR="0" wp14:anchorId="241C4B38" wp14:editId="68BFAAD9">
             <wp:extent cx="5727700" cy="538480"/>
@@ -2220,24 +2183,14 @@
       <w:r>
         <w:t xml:space="preserve">Figure </w:t>
       </w:r>
-      <w:r>
-        <w:fldChar w:fldCharType="begin"/>
-      </w:r>
-      <w:r>
-        <w:instrText xml:space="preserve"> SEQ Figure \* ARABIC </w:instrText>
-      </w:r>
-      <w:r>
-        <w:fldChar w:fldCharType="separate"/>
-      </w:r>
-      <w:r>
-        <w:rPr>
-          <w:noProof/>
-        </w:rPr>
-        <w:t>2</w:t>
-      </w:r>
-      <w:r>
-        <w:fldChar w:fldCharType="end"/>
-      </w:r>
+      <w:fldSimple w:instr=" SEQ Figure \* ARABIC ">
+        <w:r>
+          <w:rPr>
+            <w:noProof/>
+          </w:rPr>
+          <w:t>2</w:t>
+        </w:r>
+      </w:fldSimple>
       <w:r>
         <w:t>: Portion of OBC.dat</w:t>
       </w:r>
@@ -2251,13 +2204,7 @@
         <w:t xml:space="preserve">he label NONE indicates that we are not interested into performing data-driven mutation testing for that specific byte. </w:t>
       </w:r>
       <w:r>
-        <w:t>In general, w</w:t>
-      </w:r>
-      <w:r>
-        <w:t>e</w:t>
-      </w:r>
-      <w:r>
-        <w:t xml:space="preserve"> do not target with data-</w:t>
+        <w:t>In general, we do not target with data-</w:t>
       </w:r>
       <w:proofErr w:type="spellStart"/>
       <w:r>
@@ -2265,10 +2212,7 @@
       </w:r>
       <w:proofErr w:type="spellEnd"/>
       <w:r>
-        <w:t xml:space="preserve"> mutation those</w:t>
-      </w:r>
-      <w:r>
-        <w:t xml:space="preserve"> data items that do not concern features covered by the test suite. These are typically data items that do not cause a crash of the </w:t>
+        <w:t xml:space="preserve"> mutation those data items that do not concern features covered by the test suite. These are typically data items that do not cause a crash of the </w:t>
       </w:r>
       <w:proofErr w:type="gramStart"/>
       <w:r>
@@ -2276,19 +2220,7 @@
       </w:r>
       <w:proofErr w:type="gramEnd"/>
       <w:r>
-        <w:t xml:space="preserve"> software </w:t>
-      </w:r>
-      <w:r>
-        <w:t>or</w:t>
-      </w:r>
-      <w:r>
-        <w:t xml:space="preserve"> data items used only for self</w:t>
-      </w:r>
-      <w:r>
-        <w:t>-</w:t>
-      </w:r>
-      <w:r>
-        <w:t>testing of the board.</w:t>
+        <w:t xml:space="preserve"> software or data items used only for self-testing of the board.</w:t>
       </w:r>
     </w:p>
     <w:p/>
@@ -5516,6 +5448,11 @@
               <w:rPr>
                 <w:lang w:eastAsia="pt-PT"/>
               </w:rPr>
+            </w:r>
+            <w:r>
+              <w:rPr>
+                <w:lang w:eastAsia="pt-PT"/>
+              </w:rPr>
               <w:fldChar w:fldCharType="separate"/>
             </w:r>
             <w:r>
@@ -7827,10 +7764,7 @@
               </w:rPr>
             </w:pPr>
             <w:r>
-              <w:t>ID</w:t>
-            </w:r>
-            <w:r>
-              <w:t>: AIFN031U</w:t>
+              <w:t>ID: AIFN031U</w:t>
             </w:r>
             <w:r>
               <w:rPr>
@@ -7959,62 +7893,7 @@
               <w:rPr>
                 <w:lang w:eastAsia="pt-PT"/>
               </w:rPr>
-              <w:t>&lt;</w:t>
-            </w:r>
-            <w:r>
-              <w:rPr>
-                <w:b/>
-                <w:bCs/>
-                <w:lang w:eastAsia="pt-PT"/>
-              </w:rPr>
-              <w:t>PTC</w:t>
-            </w:r>
-            <w:r>
-              <w:rPr>
-                <w:lang w:eastAsia="pt-PT"/>
-              </w:rPr>
-              <w:t xml:space="preserve">=3, </w:t>
-            </w:r>
-            <w:r>
-              <w:rPr>
-                <w:b/>
-                <w:bCs/>
-                <w:lang w:eastAsia="pt-PT"/>
-              </w:rPr>
-              <w:t>PCF</w:t>
-            </w:r>
-            <w:r>
-              <w:rPr>
-                <w:lang w:eastAsia="pt-PT"/>
-              </w:rPr>
-              <w:t>=6&gt;</w:t>
-            </w:r>
-          </w:p>
-          <w:p>
-            <w:pPr>
-              <w:rPr>
-                <w:lang w:eastAsia="pt-PT"/>
-              </w:rPr>
-            </w:pPr>
-            <w:r>
-              <w:rPr>
-                <w:lang w:eastAsia="pt-PT"/>
-              </w:rPr>
-              <w:t xml:space="preserve">Unsigned </w:t>
-            </w:r>
-            <w:proofErr w:type="spellStart"/>
-            <w:r>
-              <w:rPr>
-                <w:lang w:eastAsia="pt-PT"/>
-              </w:rPr>
-              <w:t>Ineger</w:t>
-            </w:r>
-            <w:proofErr w:type="spellEnd"/>
-            <w:r>
-              <w:rPr>
-                <w:lang w:eastAsia="pt-PT"/>
-              </w:rPr>
-              <w:t xml:space="preserve"> 10bits</w:t>
+              <w:t>DOUBLE</w:t>
             </w:r>
           </w:p>
         </w:tc>
@@ -9424,14 +9303,7 @@
               <w:rPr>
                 <w:lang w:eastAsia="pt-PT"/>
               </w:rPr>
-              <w:t xml:space="preserve">Remark: the voltage VCC_SW is measured 2 times with two different ADC. This allows to </w:t>
-            </w:r>
-            <w:r>
-              <w:rPr>
-                <w:lang w:eastAsia="pt-PT"/>
-              </w:rPr>
-              <w:lastRenderedPageBreak/>
-              <w:t>compare the results and conclude for a drift in the ADC’s.</w:t>
+              <w:t>Remark: the voltage VCC_SW is measured 2 times with two different ADC. This allows to compare the results and conclude for a drift in the ADC’s.</w:t>
             </w:r>
           </w:p>
         </w:tc>
@@ -9645,6 +9517,7 @@
               <w:rPr>
                 <w:lang w:eastAsia="pt-PT"/>
               </w:rPr>
+              <w:lastRenderedPageBreak/>
               <w:t>27</w:t>
             </w:r>
           </w:p>
@@ -11621,6 +11494,11 @@
               <w:rPr>
                 <w:lang w:eastAsia="pt-PT"/>
               </w:rPr>
+            </w:r>
+            <w:r>
+              <w:rPr>
+                <w:lang w:eastAsia="pt-PT"/>
+              </w:rPr>
               <w:fldChar w:fldCharType="separate"/>
             </w:r>
             <w:r>
@@ -11795,7 +11673,6 @@
               <w:rPr>
                 <w:lang w:eastAsia="pt-PT"/>
               </w:rPr>
-              <w:lastRenderedPageBreak/>
               <w:t>IV(VALUE=0x5A)</w:t>
             </w:r>
           </w:p>
@@ -12638,6 +12515,11 @@
                 <w:lang w:eastAsia="pt-PT"/>
               </w:rPr>
               <w:instrText xml:space="preserve"> REF _Ref461551570 \h </w:instrText>
+            </w:r>
+            <w:r>
+              <w:rPr>
+                <w:lang w:eastAsia="pt-PT"/>
+              </w:rPr>
             </w:r>
             <w:r>
               <w:rPr>
@@ -13652,6 +13534,11 @@
               <w:rPr>
                 <w:lang w:eastAsia="pt-PT"/>
               </w:rPr>
+            </w:r>
+            <w:r>
+              <w:rPr>
+                <w:lang w:eastAsia="pt-PT"/>
+              </w:rPr>
               <w:fldChar w:fldCharType="separate"/>
             </w:r>
             <w:r>
@@ -20418,6 +20305,11 @@
                 <w:lang w:eastAsia="pt-PT"/>
               </w:rPr>
               <w:instrText xml:space="preserve"> REF _Ref461551570 \h </w:instrText>
+            </w:r>
+            <w:r>
+              <w:rPr>
+                <w:lang w:eastAsia="pt-PT"/>
+              </w:rPr>
             </w:r>
             <w:r>
               <w:rPr>
@@ -22506,6 +22398,11 @@
               <w:rPr>
                 <w:lang w:eastAsia="pt-PT"/>
               </w:rPr>
+            </w:r>
+            <w:r>
+              <w:rPr>
+                <w:lang w:eastAsia="pt-PT"/>
+              </w:rPr>
               <w:fldChar w:fldCharType="separate"/>
             </w:r>
             <w:r>
@@ -23449,6 +23346,11 @@
                 <w:lang w:eastAsia="pt-PT"/>
               </w:rPr>
               <w:instrText xml:space="preserve"> REF _Ref461551570 \h </w:instrText>
+            </w:r>
+            <w:r>
+              <w:rPr>
+                <w:lang w:eastAsia="pt-PT"/>
+              </w:rPr>
             </w:r>
             <w:r>
               <w:rPr>
@@ -24015,17 +23917,7 @@
                 <w:szCs w:val="20"/>
                 <w:lang w:val="en-IE"/>
               </w:rPr>
-              <w:t xml:space="preserve"> </w:t>
-            </w:r>
-            <w:r>
-              <w:rPr>
-                <w:rFonts w:ascii="Consolas" w:eastAsiaTheme="minorHAnsi" w:hAnsi="Consolas" w:cs="Consolas"/>
-                <w:color w:val="000000"/>
-                <w:sz w:val="20"/>
-                <w:szCs w:val="20"/>
-                <w:lang w:val="en-IE"/>
-              </w:rPr>
-              <w:t>AIFN086X</w:t>
+              <w:t xml:space="preserve"> AIFN086X</w:t>
             </w:r>
           </w:p>
           <w:p>
@@ -26932,6 +26824,11 @@
                 <w:lang w:eastAsia="pt-PT"/>
               </w:rPr>
               <w:instrText xml:space="preserve"> REF _Ref461551570 \h </w:instrText>
+            </w:r>
+            <w:r>
+              <w:rPr>
+                <w:lang w:eastAsia="pt-PT"/>
+              </w:rPr>
             </w:r>
             <w:r>
               <w:rPr>
@@ -29944,19 +29841,7 @@
               <w:rPr>
                 <w:lang w:eastAsia="pt-PT"/>
               </w:rPr>
-              <w:t>MIN=</w:t>
-            </w:r>
-            <w:r>
-              <w:rPr>
-                <w:lang w:eastAsia="pt-PT"/>
-              </w:rPr>
-              <w:t>@MIB</w:t>
-            </w:r>
-            <w:r>
-              <w:rPr>
-                <w:lang w:eastAsia="pt-PT"/>
-              </w:rPr>
-              <w:t>,MAX=</w:t>
+              <w:t>MIN=@MIB,MAX=</w:t>
             </w:r>
             <w:r>
               <w:rPr>
@@ -29968,25 +29853,7 @@
               <w:rPr>
                 <w:lang w:eastAsia="pt-PT"/>
               </w:rPr>
-              <w:t>@MIB</w:t>
-            </w:r>
-            <w:r>
-              <w:rPr>
-                <w:lang w:eastAsia="pt-PT"/>
-              </w:rPr>
-              <w:t>,D=</w:t>
-            </w:r>
-            <w:r>
-              <w:rPr>
-                <w:lang w:eastAsia="pt-PT"/>
-              </w:rPr>
-              <w:t>@MIB</w:t>
-            </w:r>
-            <w:r>
-              <w:rPr>
-                <w:lang w:eastAsia="pt-PT"/>
-              </w:rPr>
-              <w:t>)</w:t>
+              <w:t>@MIB,D=@MIB)</w:t>
             </w:r>
           </w:p>
         </w:tc>
@@ -33708,6 +33575,11 @@
                 <w:lang w:eastAsia="pt-PT"/>
               </w:rPr>
               <w:instrText xml:space="preserve"> REF _Ref461551570 \h </w:instrText>
+            </w:r>
+            <w:r>
+              <w:rPr>
+                <w:lang w:eastAsia="pt-PT"/>
+              </w:rPr>
             </w:r>
             <w:r>
               <w:rPr>
@@ -34963,27 +34835,14 @@
       <w:r>
         <w:t xml:space="preserve">Figure </w:t>
       </w:r>
-      <w:r>
-        <w:fldChar w:fldCharType="begin"/>
-      </w:r>
-      <w:r>
-        <w:instrText xml:space="preserve"> SEQ Figure \* ARABIC </w:instrText>
-      </w:r>
-      <w:r>
-        <w:fldChar w:fldCharType="separate"/>
-      </w:r>
-      <w:r>
-        <w:rPr>
-          <w:noProof/>
-        </w:rPr>
-        <w:t>3</w:t>
-      </w:r>
-      <w:r>
-        <w:rPr>
-          <w:noProof/>
-        </w:rPr>
-        <w:fldChar w:fldCharType="end"/>
-      </w:r>
+      <w:fldSimple w:instr=" SEQ Figure \* ARABIC ">
+        <w:r>
+          <w:rPr>
+            <w:noProof/>
+          </w:rPr>
+          <w:t>3</w:t>
+        </w:r>
+      </w:fldSimple>
       <w:bookmarkEnd w:id="20"/>
       <w:r>
         <w:t xml:space="preserve">: Mutation probe for </w:t>
@@ -36069,6 +35928,7 @@
   <w:style w:type="character" w:default="1" w:styleId="DefaultParagraphFont">
     <w:name w:val="Default Paragraph Font"/>
     <w:uiPriority w:val="1"/>
+    <w:semiHidden/>
     <w:unhideWhenUsed/>
   </w:style>
   <w:style w:type="table" w:default="1" w:styleId="TableNormal">
@@ -36606,7 +36466,7 @@
 </file>
 
 <file path=customXml/itemProps1.xml><?xml version="1.0" encoding="utf-8"?>
-<ds:datastoreItem xmlns:ds="http://schemas.openxmlformats.org/officeDocument/2006/customXml" ds:itemID="{50352960-A53A-414C-B5B3-6FCC1862EF94}">
+<ds:datastoreItem xmlns:ds="http://schemas.openxmlformats.org/officeDocument/2006/customXml" ds:itemID="{6708CC3A-8F74-3E4D-AB4E-5BB962995432}">
   <ds:schemaRefs>
     <ds:schemaRef ds:uri="http://schemas.openxmlformats.org/officeDocument/2006/bibliography"/>
   </ds:schemaRefs>

</xml_diff>